<commit_message>
Add Mocks for Directory
 Directory Abhängigkeit aufgelöst, FileMock hinzugefügt.
</commit_message>
<xml_diff>
--- a/Vorgehen DMS.docx
+++ b/Vorgehen DMS.docx
@@ -110,177 +110,168 @@
       <w:r>
         <w:br w:type="page"/>
       </w:r>
+    </w:p>
+    <w:p>
+      <w:r>
+        <w:lastRenderedPageBreak/>
+        <w:t>Analyse:</w:t>
+      </w:r>
+    </w:p>
+    <w:p>
+      <w:r>
+        <w:t>#1258</w:t>
+      </w:r>
+    </w:p>
+    <w:p>
+      <w:r>
+        <w:t>AC01: Besteht, ok</w:t>
+      </w:r>
+    </w:p>
+    <w:p>
+      <w:r>
+        <w:t>AC02: OK</w:t>
+      </w:r>
+    </w:p>
+    <w:p>
+      <w:r>
+        <w:t>AC03: OK</w:t>
+      </w:r>
+    </w:p>
+    <w:p>
+      <w:r>
+        <w:t>AC04: OK</w:t>
+      </w:r>
+    </w:p>
+    <w:p>
+      <w:r>
+        <w:t>AC05: OK</w:t>
+      </w:r>
+    </w:p>
+    <w:p>
+      <w:r>
+        <w:t>AG01: OK</w:t>
+      </w:r>
+    </w:p>
+    <w:p/>
+    <w:p>
+      <w:r>
+        <w:t>#1259</w:t>
+      </w:r>
+    </w:p>
+    <w:p>
+      <w:r>
+        <w:t>AC01: OK</w:t>
+      </w:r>
+    </w:p>
+    <w:p>
+      <w:r>
+        <w:t>AC02: OK</w:t>
+      </w:r>
+    </w:p>
+    <w:p>
+      <w:r>
+        <w:t>AC03: OK</w:t>
+      </w:r>
+    </w:p>
+    <w:p>
+      <w:r>
+        <w:t>AG01: OK</w:t>
+      </w:r>
+    </w:p>
+    <w:p/>
+    <w:p>
+      <w:r>
+        <w:t>#1260</w:t>
+      </w:r>
+    </w:p>
+    <w:p>
+      <w:r>
+        <w:t>AC01: OK</w:t>
+      </w:r>
+    </w:p>
+    <w:p>
+      <w:r>
+        <w:t xml:space="preserve">AC02: </w:t>
+      </w:r>
+      <w:r>
+        <w:t>Ok</w:t>
+      </w:r>
+    </w:p>
+    <w:p>
+      <w:r>
+        <w:t>AC03: OK</w:t>
+      </w:r>
+    </w:p>
+    <w:p>
+      <w:r>
+        <w:t xml:space="preserve">AC04: </w:t>
+      </w:r>
+      <w:r>
+        <w:tab/>
+      </w:r>
+      <w:proofErr w:type="spellStart"/>
+      <w:r>
+        <w:t>To</w:t>
+      </w:r>
+      <w:proofErr w:type="spellEnd"/>
+      <w:r>
+        <w:t xml:space="preserve"> Do:  Wird die </w:t>
+      </w:r>
+      <w:proofErr w:type="spellStart"/>
+      <w:r>
+        <w:t>CheckBox</w:t>
+      </w:r>
+      <w:proofErr w:type="spellEnd"/>
+      <w:r>
+        <w:t xml:space="preserve"> «Datei löschen» markiert, wird die Datei nach dem erfolgreichem </w:t>
+      </w:r>
+      <w:proofErr w:type="spellStart"/>
+      <w:r>
+        <w:t>Einlesevorgang</w:t>
+      </w:r>
+      <w:proofErr w:type="spellEnd"/>
+      <w:r>
+        <w:t xml:space="preserve"> vom Filesystem gelöscht.</w:t>
+      </w:r>
+      <w:r>
+        <w:t xml:space="preserve"> </w:t>
+      </w:r>
+      <w:proofErr w:type="spellStart"/>
+      <w:r>
+        <w:t>File.Move</w:t>
+      </w:r>
+      <w:proofErr w:type="spellEnd"/>
+    </w:p>
+    <w:p>
+      <w:r>
+        <w:t>AC05: OK</w:t>
+      </w:r>
+    </w:p>
+    <w:p>
+      <w:r>
+        <w:t xml:space="preserve">AC06: </w:t>
+      </w:r>
+      <w:r>
+        <w:t>Ok</w:t>
+      </w:r>
+    </w:p>
+    <w:p>
+      <w:r>
+        <w:t xml:space="preserve">AC06.1: </w:t>
+      </w:r>
+      <w:r>
+        <w:t>Ok</w:t>
+      </w:r>
+    </w:p>
+    <w:p>
+      <w:r>
+        <w:t xml:space="preserve">AC07: </w:t>
+      </w:r>
+      <w:r>
+        <w:t>Ok</w:t>
+      </w:r>
       <w:bookmarkStart w:id="0" w:name="_GoBack"/>
       <w:bookmarkEnd w:id="0"/>
-    </w:p>
-    <w:p>
-      <w:r>
-        <w:lastRenderedPageBreak/>
-        <w:t>Analyse:</w:t>
-      </w:r>
-    </w:p>
-    <w:p>
-      <w:r>
-        <w:t>#1258</w:t>
-      </w:r>
-    </w:p>
-    <w:p>
-      <w:r>
-        <w:t>AC01: Besteht, ok</w:t>
-      </w:r>
-    </w:p>
-    <w:p>
-      <w:r>
-        <w:t>AC02: OK</w:t>
-      </w:r>
-    </w:p>
-    <w:p>
-      <w:r>
-        <w:t>AC03: OK</w:t>
-      </w:r>
-    </w:p>
-    <w:p>
-      <w:r>
-        <w:t>AC04: OK</w:t>
-      </w:r>
-    </w:p>
-    <w:p>
-      <w:r>
-        <w:t>AC05: OK</w:t>
-      </w:r>
-    </w:p>
-    <w:p>
-      <w:r>
-        <w:t>AG01: OK</w:t>
-      </w:r>
-    </w:p>
-    <w:p/>
-    <w:p>
-      <w:r>
-        <w:t>#1259</w:t>
-      </w:r>
-    </w:p>
-    <w:p>
-      <w:r>
-        <w:t>AC01: OK</w:t>
-      </w:r>
-    </w:p>
-    <w:p>
-      <w:r>
-        <w:t>AC02: OK</w:t>
-      </w:r>
-    </w:p>
-    <w:p>
-      <w:r>
-        <w:t>AC03: OK</w:t>
-      </w:r>
-    </w:p>
-    <w:p>
-      <w:r>
-        <w:t>AG01: OK</w:t>
-      </w:r>
-    </w:p>
-    <w:p/>
-    <w:p>
-      <w:r>
-        <w:t>#1260</w:t>
-      </w:r>
-    </w:p>
-    <w:p>
-      <w:r>
-        <w:t>AC01: OK</w:t>
-      </w:r>
-    </w:p>
-    <w:p>
-      <w:r>
-        <w:t>AC02: Wird noch nicht überprüft</w:t>
-      </w:r>
-    </w:p>
-    <w:p>
-      <w:r>
-        <w:t>AC03: OK</w:t>
-      </w:r>
-    </w:p>
-    <w:p>
-      <w:r>
-        <w:t xml:space="preserve">AC04: </w:t>
-      </w:r>
-      <w:proofErr w:type="spellStart"/>
-      <w:r>
-        <w:t>To</w:t>
-      </w:r>
-      <w:proofErr w:type="spellEnd"/>
-      <w:r>
-        <w:t xml:space="preserve"> Do:  Wird die </w:t>
-      </w:r>
-      <w:proofErr w:type="spellStart"/>
-      <w:r>
-        <w:t>CheckBox</w:t>
-      </w:r>
-      <w:proofErr w:type="spellEnd"/>
-      <w:r>
-        <w:t xml:space="preserve"> «Datei löschen» markiert, wird die Datei nach dem erfolgreichem </w:t>
-      </w:r>
-      <w:proofErr w:type="spellStart"/>
-      <w:r>
-        <w:t>Einlesevorgang</w:t>
-      </w:r>
-      <w:proofErr w:type="spellEnd"/>
-      <w:r>
-        <w:t xml:space="preserve"> vom Filesystem gelöscht.</w:t>
-      </w:r>
-      <w:r>
-        <w:t xml:space="preserve"> </w:t>
-      </w:r>
-      <w:proofErr w:type="spellStart"/>
-      <w:r>
-        <w:t>File.Move</w:t>
-      </w:r>
-      <w:proofErr w:type="spellEnd"/>
-    </w:p>
-    <w:p>
-      <w:r>
-        <w:t>AC05: OK</w:t>
-      </w:r>
-    </w:p>
-    <w:p>
-      <w:r>
-        <w:t xml:space="preserve">AC06: </w:t>
-      </w:r>
-      <w:proofErr w:type="spellStart"/>
-      <w:r>
-        <w:t>To</w:t>
-      </w:r>
-      <w:proofErr w:type="spellEnd"/>
-      <w:r>
-        <w:t xml:space="preserve"> Do:</w:t>
-      </w:r>
-    </w:p>
-    <w:p>
-      <w:r>
-        <w:t xml:space="preserve">AC06.1: </w:t>
-      </w:r>
-      <w:proofErr w:type="spellStart"/>
-      <w:r>
-        <w:t>To</w:t>
-      </w:r>
-      <w:proofErr w:type="spellEnd"/>
-      <w:r>
-        <w:t xml:space="preserve"> DO</w:t>
-      </w:r>
-    </w:p>
-    <w:p>
-      <w:r>
-        <w:t xml:space="preserve">AC07: </w:t>
-      </w:r>
-      <w:proofErr w:type="spellStart"/>
-      <w:r>
-        <w:t>To</w:t>
-      </w:r>
-      <w:proofErr w:type="spellEnd"/>
-      <w:r>
-        <w:t xml:space="preserve"> DO</w:t>
-      </w:r>
     </w:p>
     <w:p>
       <w:r>

</xml_diff>